<commit_message>
added data analysis notebook
</commit_message>
<xml_diff>
--- a/Data_Analysis.docx
+++ b/Data_Analysis.docx
@@ -21,7 +21,17 @@
           <w:szCs w:val="20"/>
           <w:u w:val="single"/>
         </w:rPr>
-        <w:t xml:space="preserve">Data Analysis </w:t>
+        <w:t>Data Analysis</w:t>
+      </w:r>
+      <w:r>
+        <w:rPr>
+          <w:b/>
+          <w:bCs/>
+          <w:sz w:val="20"/>
+          <w:szCs w:val="20"/>
+          <w:u w:val="single"/>
+        </w:rPr>
+        <w:t>: School District Features</w:t>
       </w:r>
     </w:p>
     <w:p>
@@ -74,7 +84,7 @@
           <w:sz w:val="20"/>
           <w:szCs w:val="20"/>
         </w:rPr>
-        <w:t xml:space="preserve">Let’s start of by viewing the regional averages for each class year and the distribution of district-level SAT scores. </w:t>
+        <w:t xml:space="preserve">Let’s start of by viewing the regional averages for each class year and the distribution of district-level scores. </w:t>
       </w:r>
     </w:p>
     <w:p>
@@ -137,70 +147,28 @@
           <w:sz w:val="20"/>
           <w:szCs w:val="20"/>
         </w:rPr>
-        <w:t>Over the seven years, we can see that Austin performed the best</w:t>
-      </w:r>
-      <w:r>
-        <w:rPr>
-          <w:sz w:val="20"/>
-          <w:szCs w:val="20"/>
-        </w:rPr>
-        <w:t>.</w:t>
-      </w:r>
-      <w:r>
-        <w:rPr>
-          <w:sz w:val="20"/>
-          <w:szCs w:val="20"/>
-        </w:rPr>
-        <w:t xml:space="preserve"> </w:t>
-      </w:r>
-      <w:r>
-        <w:rPr>
-          <w:sz w:val="20"/>
-          <w:szCs w:val="20"/>
-        </w:rPr>
-        <w:t>T</w:t>
-      </w:r>
-      <w:r>
-        <w:rPr>
-          <w:sz w:val="20"/>
-          <w:szCs w:val="20"/>
-        </w:rPr>
-        <w:t xml:space="preserve">he close neighbors of Fort Worth and Richardson were neck in neck. Houston has a few districts that perform well, but </w:t>
-      </w:r>
-      <w:r>
-        <w:rPr>
-          <w:sz w:val="20"/>
-          <w:szCs w:val="20"/>
-        </w:rPr>
-        <w:t xml:space="preserve">its average suffers from </w:t>
-      </w:r>
-      <w:r>
-        <w:rPr>
-          <w:sz w:val="20"/>
-          <w:szCs w:val="20"/>
-        </w:rPr>
-        <w:t xml:space="preserve">more </w:t>
-      </w:r>
-      <w:r>
-        <w:rPr>
-          <w:sz w:val="20"/>
-          <w:szCs w:val="20"/>
-        </w:rPr>
-        <w:t>districts</w:t>
-      </w:r>
-      <w:r>
-        <w:rPr>
-          <w:sz w:val="20"/>
-          <w:szCs w:val="20"/>
-        </w:rPr>
-        <w:t xml:space="preserve"> that performed poorly</w:t>
-      </w:r>
-      <w:r>
-        <w:rPr>
-          <w:sz w:val="20"/>
-          <w:szCs w:val="20"/>
-        </w:rPr>
-        <w:t xml:space="preserve">. The gap between the top </w:t>
+        <w:t>W</w:t>
+      </w:r>
+      <w:r>
+        <w:rPr>
+          <w:sz w:val="20"/>
+          <w:szCs w:val="20"/>
+        </w:rPr>
+        <w:t>e can see that Austin performed the best</w:t>
+      </w:r>
+      <w:r>
+        <w:rPr>
+          <w:sz w:val="20"/>
+          <w:szCs w:val="20"/>
+        </w:rPr>
+        <w:t xml:space="preserve"> while </w:t>
+      </w:r>
+      <w:r>
+        <w:rPr>
+          <w:sz w:val="20"/>
+          <w:szCs w:val="20"/>
+        </w:rPr>
+        <w:t xml:space="preserve">Fort Worth and Richardson were neck in neck. The gap between the top </w:t>
       </w:r>
       <w:r>
         <w:rPr>
@@ -711,7 +679,28 @@
           <w:sz w:val="20"/>
           <w:szCs w:val="20"/>
         </w:rPr>
-        <w:t xml:space="preserve"> would bring in more teachers capable of teaching AP level classes.  </w:t>
+        <w:t xml:space="preserve"> would bring in more </w:t>
+      </w:r>
+      <w:r>
+        <w:rPr>
+          <w:sz w:val="20"/>
+          <w:szCs w:val="20"/>
+        </w:rPr>
+        <w:t xml:space="preserve">qualified </w:t>
+      </w:r>
+      <w:r>
+        <w:rPr>
+          <w:sz w:val="20"/>
+          <w:szCs w:val="20"/>
+        </w:rPr>
+        <w:t xml:space="preserve">teachers </w:t>
+      </w:r>
+      <w:r>
+        <w:rPr>
+          <w:sz w:val="20"/>
+          <w:szCs w:val="20"/>
+        </w:rPr>
+        <w:t xml:space="preserve">and increase the number of AP classes offered to students. </w:t>
       </w:r>
     </w:p>
     <w:p>
@@ -730,10 +719,10 @@
         </w:rPr>
         <w:lastRenderedPageBreak/>
         <w:drawing>
-          <wp:inline distT="0" distB="0" distL="0" distR="0" wp14:anchorId="0B58F442" wp14:editId="6E9F33CF">
-            <wp:extent cx="5535278" cy="3451860"/>
-            <wp:effectExtent l="0" t="0" r="8890" b="0"/>
-            <wp:docPr id="25" name="Picture 25"/>
+          <wp:inline distT="0" distB="0" distL="0" distR="0" wp14:anchorId="503EA1A5" wp14:editId="119D84F7">
+            <wp:extent cx="5943600" cy="3797935"/>
+            <wp:effectExtent l="0" t="0" r="0" b="0"/>
+            <wp:docPr id="3" name="Picture 3"/>
             <wp:cNvGraphicFramePr>
               <a:graphicFrameLocks xmlns:a="http://schemas.openxmlformats.org/drawingml/2006/main" noChangeAspect="1"/>
             </wp:cNvGraphicFramePr>
@@ -753,7 +742,7 @@
                   <pic:spPr>
                     <a:xfrm>
                       <a:off x="0" y="0"/>
-                      <a:ext cx="5644768" cy="3520139"/>
+                      <a:ext cx="5943600" cy="3797935"/>
                     </a:xfrm>
                     <a:prstGeom prst="rect">
                       <a:avLst/>
@@ -780,7 +769,21 @@
           <w:sz w:val="20"/>
           <w:szCs w:val="20"/>
         </w:rPr>
-        <w:t xml:space="preserve">As anticipated, there was indeed a positive correlation. The cluster on the top rights represents </w:t>
+        <w:t>As anticipated, there was indeed a positive correlation</w:t>
+      </w:r>
+      <w:r>
+        <w:rPr>
+          <w:sz w:val="20"/>
+          <w:szCs w:val="20"/>
+        </w:rPr>
+        <w:t xml:space="preserve"> (.34)</w:t>
+      </w:r>
+      <w:r>
+        <w:rPr>
+          <w:sz w:val="20"/>
+          <w:szCs w:val="20"/>
+        </w:rPr>
+        <w:t xml:space="preserve">. The cluster on the top rights represents </w:t>
       </w:r>
       <w:proofErr w:type="spellStart"/>
       <w:r>
@@ -851,19 +854,6 @@
     </w:p>
     <w:p>
       <w:pPr>
-        <w:jc w:val="center"/>
-        <w:rPr>
-          <w:b/>
-          <w:bCs/>
-          <w:sz w:val="20"/>
-          <w:szCs w:val="20"/>
-        </w:rPr>
-      </w:pPr>
-      <w:bookmarkStart w:id="0" w:name="_GoBack"/>
-      <w:bookmarkEnd w:id="0"/>
-    </w:p>
-    <w:p>
-      <w:pPr>
         <w:rPr>
           <w:sz w:val="20"/>
           <w:szCs w:val="20"/>
@@ -923,12 +913,11 @@
         <w:rPr>
           <w:noProof/>
         </w:rPr>
-        <w:lastRenderedPageBreak/>
         <w:drawing>
-          <wp:inline distT="0" distB="0" distL="0" distR="0" wp14:anchorId="05F01043" wp14:editId="65AC94B5">
-            <wp:extent cx="5943600" cy="3639185"/>
+          <wp:inline distT="0" distB="0" distL="0" distR="0" wp14:anchorId="6A7C4F18" wp14:editId="183A7F5D">
+            <wp:extent cx="5943600" cy="2575560"/>
             <wp:effectExtent l="0" t="0" r="0" b="0"/>
-            <wp:docPr id="29" name="Picture 29"/>
+            <wp:docPr id="7" name="Picture 7"/>
             <wp:cNvGraphicFramePr>
               <a:graphicFrameLocks xmlns:a="http://schemas.openxmlformats.org/drawingml/2006/main" noChangeAspect="1"/>
             </wp:cNvGraphicFramePr>
@@ -948,7 +937,7 @@
                   <pic:spPr>
                     <a:xfrm>
                       <a:off x="0" y="0"/>
-                      <a:ext cx="5943600" cy="3639185"/>
+                      <a:ext cx="5943600" cy="2575560"/>
                     </a:xfrm>
                     <a:prstGeom prst="rect">
                       <a:avLst/>
@@ -973,71 +962,12 @@
           <w:sz w:val="20"/>
           <w:szCs w:val="20"/>
         </w:rPr>
-        <w:t xml:space="preserve">Though it shouldn’t be mistaken for the only factor determining college enrollment percentage, Wealth/ADA certainly contains a positive correlation with college enrollment percentage. As discussed before, this can partially be attributed to “wealthier” students having more access to college even if they do not always have the best scores and aren’t necessarily as prepared to handle the rigors of college. </w:t>
-      </w:r>
-    </w:p>
-    <w:p>
-      <w:pPr>
-        <w:rPr>
-          <w:sz w:val="20"/>
-          <w:szCs w:val="20"/>
-        </w:rPr>
-      </w:pPr>
-      <w:r>
-        <w:rPr>
-          <w:sz w:val="20"/>
-          <w:szCs w:val="20"/>
-        </w:rPr>
-        <w:t xml:space="preserve">With that being said we still have to acknowledge that there are plenty of students in the districts containing higher Wealth/ADA that are taking advantage of quality education in testing well and earning scholarships/being more attractive to colleges. Though I can’t necessarily prove it with data right now, it’s not that ridiculous to assume that many of the parents in these “wealthier” areas are well educated and therefore, encourage/press their children to do well in school as they know </w:t>
-      </w:r>
-      <w:r>
-        <w:rPr>
-          <w:sz w:val="20"/>
-          <w:szCs w:val="20"/>
-        </w:rPr>
-        <w:t>firsthand</w:t>
-      </w:r>
-      <w:r>
-        <w:rPr>
-          <w:sz w:val="20"/>
-          <w:szCs w:val="20"/>
-        </w:rPr>
-        <w:t xml:space="preserve"> what education can bring to an individual’s life. </w:t>
-      </w:r>
-    </w:p>
-    <w:p>
-      <w:pPr>
-        <w:rPr>
-          <w:sz w:val="20"/>
-          <w:szCs w:val="20"/>
-        </w:rPr>
-      </w:pPr>
-      <w:r>
-        <w:rPr>
-          <w:sz w:val="20"/>
-          <w:szCs w:val="20"/>
-        </w:rPr>
-        <w:t xml:space="preserve">As an exercise let’s for a second assume that most of the students attending high school in the wealthier districts are simply going to college because they can afford it and there’s a college out there willing to accept them for their money. We should then see a very poor correlation between Wealth/ADA and those who graduate from college within four years as we could expect many of these unprepared students to fail out of college. </w:t>
-      </w:r>
-    </w:p>
-    <w:p>
-      <w:pPr>
-        <w:rPr>
-          <w:sz w:val="20"/>
-          <w:szCs w:val="20"/>
-        </w:rPr>
-      </w:pPr>
-      <w:r>
-        <w:rPr>
-          <w:sz w:val="20"/>
-          <w:szCs w:val="20"/>
-        </w:rPr>
-        <w:t xml:space="preserve">The students attending college from less fortunate areas will most likely be intelligent ones who earned scholarship and will have greater chance of earning their degree (more prepared), hurting the positive correlation as well. Let’s take a look at the real historical data from 2011 – 2014 (college graduation year: 2015 – 2018) I collected as a comparison. </w:t>
-      </w:r>
-    </w:p>
-    <w:p>
-      <w:pPr>
-        <w:jc w:val="center"/>
+        <w:lastRenderedPageBreak/>
+        <w:t xml:space="preserve">It should be interesting view how Wealth/ADA correlated with college enrollment percentage over the years as well. Let’s take a look. </w:t>
+      </w:r>
+    </w:p>
+    <w:p>
+      <w:pPr>
         <w:rPr>
           <w:sz w:val="20"/>
           <w:szCs w:val="20"/>
@@ -1047,12 +977,11 @@
         <w:rPr>
           <w:noProof/>
         </w:rPr>
-        <w:lastRenderedPageBreak/>
         <w:drawing>
-          <wp:inline distT="0" distB="0" distL="0" distR="0" wp14:anchorId="28D1D0B4" wp14:editId="144040EA">
-            <wp:extent cx="5943600" cy="3321685"/>
-            <wp:effectExtent l="0" t="0" r="0" b="0"/>
-            <wp:docPr id="33" name="Picture 33"/>
+          <wp:inline distT="0" distB="0" distL="0" distR="0" wp14:anchorId="3D708F80" wp14:editId="26B2CCDB">
+            <wp:extent cx="5943600" cy="3615690"/>
+            <wp:effectExtent l="0" t="0" r="0" b="3810"/>
+            <wp:docPr id="1" name="Picture 1"/>
             <wp:cNvGraphicFramePr>
               <a:graphicFrameLocks xmlns:a="http://schemas.openxmlformats.org/drawingml/2006/main" noChangeAspect="1"/>
             </wp:cNvGraphicFramePr>
@@ -1072,7 +1001,7 @@
                   <pic:spPr>
                     <a:xfrm>
                       <a:off x="0" y="0"/>
-                      <a:ext cx="5943600" cy="3321685"/>
+                      <a:ext cx="5943600" cy="3615690"/>
                     </a:xfrm>
                     <a:prstGeom prst="rect">
                       <a:avLst/>
@@ -1097,7 +1026,336 @@
           <w:sz w:val="20"/>
           <w:szCs w:val="20"/>
         </w:rPr>
-        <w:t>The correlation (</w:t>
+        <w:t>Though it shouldn’t be mistaken for the only factor determining college enrollment percentage, Wealth/ADA certainly contains a positive correlation with college enrollment percentage</w:t>
+      </w:r>
+      <w:r>
+        <w:rPr>
+          <w:sz w:val="20"/>
+          <w:szCs w:val="20"/>
+        </w:rPr>
+        <w:t xml:space="preserve"> (.45)</w:t>
+      </w:r>
+      <w:r>
+        <w:rPr>
+          <w:sz w:val="20"/>
+          <w:szCs w:val="20"/>
+        </w:rPr>
+        <w:t xml:space="preserve">. As discussed before, this can partially be attributed to “wealthier” students having more access to college even if they do not always have the best scores and aren’t necessarily as prepared to handle the rigors of college. </w:t>
+      </w:r>
+    </w:p>
+    <w:p>
+      <w:pPr>
+        <w:rPr>
+          <w:sz w:val="20"/>
+          <w:szCs w:val="20"/>
+        </w:rPr>
+      </w:pPr>
+      <w:r>
+        <w:rPr>
+          <w:sz w:val="20"/>
+          <w:szCs w:val="20"/>
+        </w:rPr>
+        <w:t xml:space="preserve">With that being said we still have to acknowledge that there are plenty of students in the districts containing higher Wealth/ADA that are taking advantage of quality education in testing well and earning scholarships/being more attractive to colleges. Though I can’t necessarily prove it with data right now, it’s not that ridiculous to assume that many of the parents in these “wealthier” areas are well educated and therefore, encourage/press their children to do well in school as they know </w:t>
+      </w:r>
+      <w:r>
+        <w:rPr>
+          <w:sz w:val="20"/>
+          <w:szCs w:val="20"/>
+        </w:rPr>
+        <w:t>firsthand</w:t>
+      </w:r>
+      <w:r>
+        <w:rPr>
+          <w:sz w:val="20"/>
+          <w:szCs w:val="20"/>
+        </w:rPr>
+        <w:t xml:space="preserve"> what education can bring to an individual’s life. </w:t>
+      </w:r>
+    </w:p>
+    <w:p>
+      <w:pPr>
+        <w:jc w:val="center"/>
+        <w:rPr>
+          <w:b/>
+          <w:bCs/>
+          <w:sz w:val="20"/>
+          <w:szCs w:val="20"/>
+          <w:u w:val="single"/>
+        </w:rPr>
+      </w:pPr>
+      <w:r>
+        <w:rPr>
+          <w:b/>
+          <w:bCs/>
+          <w:sz w:val="20"/>
+          <w:szCs w:val="20"/>
+          <w:u w:val="single"/>
+        </w:rPr>
+        <w:t>Data Analysis: Percent of Students Earning College Degree Within Four Years</w:t>
+      </w:r>
+    </w:p>
+    <w:p>
+      <w:pPr>
+        <w:jc w:val="center"/>
+        <w:rPr>
+          <w:sz w:val="20"/>
+          <w:szCs w:val="20"/>
+        </w:rPr>
+      </w:pPr>
+      <w:r>
+        <w:rPr>
+          <w:sz w:val="20"/>
+          <w:szCs w:val="20"/>
+        </w:rPr>
+        <w:t xml:space="preserve">For the classes of 2011 – 2014, let’s look at the average percentage of students who were able to earn their college degree by region. </w:t>
+      </w:r>
+    </w:p>
+    <w:p>
+      <w:pPr>
+        <w:jc w:val="center"/>
+        <w:rPr>
+          <w:b/>
+          <w:bCs/>
+          <w:sz w:val="20"/>
+          <w:szCs w:val="20"/>
+          <w:u w:val="single"/>
+        </w:rPr>
+      </w:pPr>
+      <w:r>
+        <w:rPr>
+          <w:noProof/>
+        </w:rPr>
+        <w:drawing>
+          <wp:inline distT="0" distB="0" distL="0" distR="0" wp14:anchorId="472A10B7" wp14:editId="566F0F4A">
+            <wp:extent cx="2491740" cy="1463040"/>
+            <wp:effectExtent l="0" t="0" r="3810" b="3810"/>
+            <wp:docPr id="5" name="Picture 5"/>
+            <wp:cNvGraphicFramePr>
+              <a:graphicFrameLocks xmlns:a="http://schemas.openxmlformats.org/drawingml/2006/main" noChangeAspect="1"/>
+            </wp:cNvGraphicFramePr>
+            <a:graphic xmlns:a="http://schemas.openxmlformats.org/drawingml/2006/main">
+              <a:graphicData uri="http://schemas.openxmlformats.org/drawingml/2006/picture">
+                <pic:pic xmlns:pic="http://schemas.openxmlformats.org/drawingml/2006/picture">
+                  <pic:nvPicPr>
+                    <pic:cNvPr id="1" name=""/>
+                    <pic:cNvPicPr/>
+                  </pic:nvPicPr>
+                  <pic:blipFill>
+                    <a:blip r:embed="rId12"/>
+                    <a:stretch>
+                      <a:fillRect/>
+                    </a:stretch>
+                  </pic:blipFill>
+                  <pic:spPr>
+                    <a:xfrm>
+                      <a:off x="0" y="0"/>
+                      <a:ext cx="2491740" cy="1463040"/>
+                    </a:xfrm>
+                    <a:prstGeom prst="rect">
+                      <a:avLst/>
+                    </a:prstGeom>
+                  </pic:spPr>
+                </pic:pic>
+              </a:graphicData>
+            </a:graphic>
+          </wp:inline>
+        </w:drawing>
+      </w:r>
+    </w:p>
+    <w:p>
+      <w:pPr>
+        <w:rPr>
+          <w:sz w:val="20"/>
+          <w:szCs w:val="20"/>
+        </w:rPr>
+      </w:pPr>
+      <w:r>
+        <w:rPr>
+          <w:sz w:val="20"/>
+          <w:szCs w:val="20"/>
+        </w:rPr>
+        <w:lastRenderedPageBreak/>
+        <w:t xml:space="preserve">Looks like Richardson (Dallas) contained the highest percentage of students who were able to earn their college degree within four years. There’s </w:t>
+      </w:r>
+      <w:r>
+        <w:rPr>
+          <w:sz w:val="20"/>
+          <w:szCs w:val="20"/>
+        </w:rPr>
+        <w:t>roughly an</w:t>
+      </w:r>
+      <w:r>
+        <w:rPr>
+          <w:sz w:val="20"/>
+          <w:szCs w:val="20"/>
+        </w:rPr>
+        <w:t xml:space="preserve"> 8% difference between the Richardson (Dallas) and San Antonio, wh</w:t>
+      </w:r>
+      <w:r>
+        <w:rPr>
+          <w:sz w:val="20"/>
+          <w:szCs w:val="20"/>
+        </w:rPr>
+        <w:t xml:space="preserve">ich isn’t too much of a surprise as San Antonio contained poor </w:t>
+      </w:r>
+      <w:r>
+        <w:rPr>
+          <w:sz w:val="20"/>
+          <w:szCs w:val="20"/>
+        </w:rPr>
+        <w:t>school district features.</w:t>
+      </w:r>
+    </w:p>
+    <w:p>
+      <w:pPr>
+        <w:jc w:val="center"/>
+        <w:rPr>
+          <w:sz w:val="20"/>
+          <w:szCs w:val="20"/>
+        </w:rPr>
+      </w:pPr>
+      <w:r>
+        <w:rPr>
+          <w:sz w:val="20"/>
+          <w:szCs w:val="20"/>
+        </w:rPr>
+        <w:t>(Wealth/ADA Affect on College Graduation %)</w:t>
+      </w:r>
+    </w:p>
+    <w:p>
+      <w:pPr>
+        <w:rPr>
+          <w:sz w:val="20"/>
+          <w:szCs w:val="20"/>
+        </w:rPr>
+      </w:pPr>
+      <w:r>
+        <w:rPr>
+          <w:sz w:val="20"/>
+          <w:szCs w:val="20"/>
+        </w:rPr>
+        <w:t>As an exercise</w:t>
+      </w:r>
+      <w:r>
+        <w:rPr>
+          <w:sz w:val="20"/>
+          <w:szCs w:val="20"/>
+        </w:rPr>
+        <w:t>,</w:t>
+      </w:r>
+      <w:r>
+        <w:rPr>
+          <w:sz w:val="20"/>
+          <w:szCs w:val="20"/>
+        </w:rPr>
+        <w:t xml:space="preserve"> let’s assume that most of the students attending high school in the wealthier districts are simply going to college because they can afford it and there’s a college out there willing to accept them for their money. We </w:t>
+      </w:r>
+      <w:r>
+        <w:rPr>
+          <w:sz w:val="20"/>
+          <w:szCs w:val="20"/>
+        </w:rPr>
+        <w:t xml:space="preserve">could </w:t>
+      </w:r>
+      <w:r>
+        <w:rPr>
+          <w:sz w:val="20"/>
+          <w:szCs w:val="20"/>
+        </w:rPr>
+        <w:t xml:space="preserve">then </w:t>
+      </w:r>
+      <w:r>
+        <w:rPr>
+          <w:sz w:val="20"/>
+          <w:szCs w:val="20"/>
+        </w:rPr>
+        <w:t xml:space="preserve">expect to </w:t>
+      </w:r>
+      <w:r>
+        <w:rPr>
+          <w:sz w:val="20"/>
+          <w:szCs w:val="20"/>
+        </w:rPr>
+        <w:t xml:space="preserve">see a very poor correlation between Wealth/ADA and those who graduate from college within four years as we could expect many of these unprepared students to fail out of college. </w:t>
+      </w:r>
+    </w:p>
+    <w:p>
+      <w:pPr>
+        <w:rPr>
+          <w:sz w:val="20"/>
+          <w:szCs w:val="20"/>
+        </w:rPr>
+      </w:pPr>
+      <w:r>
+        <w:rPr>
+          <w:sz w:val="20"/>
+          <w:szCs w:val="20"/>
+        </w:rPr>
+        <w:t xml:space="preserve">The students attending college from less fortunate areas will most likely be intelligent ones who earned scholarship and will have greater chance of earning their degree (more prepared), hurting the positive correlation as well. Let’s take a look at the real historical data from 2011 – 2014 (college graduation year: 2015 – 2018) I collected as a comparison. </w:t>
+      </w:r>
+    </w:p>
+    <w:p>
+      <w:pPr>
+        <w:jc w:val="center"/>
+        <w:rPr>
+          <w:sz w:val="20"/>
+          <w:szCs w:val="20"/>
+        </w:rPr>
+      </w:pPr>
+      <w:r>
+        <w:rPr>
+          <w:noProof/>
+        </w:rPr>
+        <w:drawing>
+          <wp:inline distT="0" distB="0" distL="0" distR="0" wp14:anchorId="2D8BED3A" wp14:editId="10FC052A">
+            <wp:extent cx="5943600" cy="3401060"/>
+            <wp:effectExtent l="0" t="0" r="0" b="8890"/>
+            <wp:docPr id="6" name="Picture 6"/>
+            <wp:cNvGraphicFramePr>
+              <a:graphicFrameLocks xmlns:a="http://schemas.openxmlformats.org/drawingml/2006/main" noChangeAspect="1"/>
+            </wp:cNvGraphicFramePr>
+            <a:graphic xmlns:a="http://schemas.openxmlformats.org/drawingml/2006/main">
+              <a:graphicData uri="http://schemas.openxmlformats.org/drawingml/2006/picture">
+                <pic:pic xmlns:pic="http://schemas.openxmlformats.org/drawingml/2006/picture">
+                  <pic:nvPicPr>
+                    <pic:cNvPr id="1" name=""/>
+                    <pic:cNvPicPr/>
+                  </pic:nvPicPr>
+                  <pic:blipFill>
+                    <a:blip r:embed="rId13"/>
+                    <a:stretch>
+                      <a:fillRect/>
+                    </a:stretch>
+                  </pic:blipFill>
+                  <pic:spPr>
+                    <a:xfrm>
+                      <a:off x="0" y="0"/>
+                      <a:ext cx="5943600" cy="3401060"/>
+                    </a:xfrm>
+                    <a:prstGeom prst="rect">
+                      <a:avLst/>
+                    </a:prstGeom>
+                  </pic:spPr>
+                </pic:pic>
+              </a:graphicData>
+            </a:graphic>
+          </wp:inline>
+        </w:drawing>
+      </w:r>
+    </w:p>
+    <w:p>
+      <w:pPr>
+        <w:rPr>
+          <w:sz w:val="20"/>
+          <w:szCs w:val="20"/>
+        </w:rPr>
+      </w:pPr>
+      <w:r>
+        <w:rPr>
+          <w:sz w:val="20"/>
+          <w:szCs w:val="20"/>
+        </w:rPr>
+        <w:t>The correlation may be lower than the one for college enrollment percentage (</w:t>
       </w:r>
       <w:proofErr w:type="spellStart"/>
       <w:r>
@@ -1113,85 +1371,59 @@
           <w:sz w:val="20"/>
           <w:szCs w:val="20"/>
         </w:rPr>
-        <w:t xml:space="preserve"> </w:t>
-      </w:r>
-      <w:proofErr w:type="spellStart"/>
-      <w:r>
-        <w:rPr>
-          <w:sz w:val="20"/>
-          <w:szCs w:val="20"/>
-        </w:rPr>
-        <w:t>coef</w:t>
-      </w:r>
-      <w:proofErr w:type="spellEnd"/>
-      <w:r>
-        <w:rPr>
-          <w:sz w:val="20"/>
-          <w:szCs w:val="20"/>
-        </w:rPr>
-        <w:t>: 0.36) may be lower than the one for college enrollment percentage (</w:t>
-      </w:r>
-      <w:proofErr w:type="spellStart"/>
-      <w:r>
-        <w:rPr>
-          <w:sz w:val="20"/>
-          <w:szCs w:val="20"/>
-        </w:rPr>
-        <w:t>pearson</w:t>
-      </w:r>
-      <w:proofErr w:type="spellEnd"/>
-      <w:r>
-        <w:rPr>
-          <w:sz w:val="20"/>
-          <w:szCs w:val="20"/>
-        </w:rPr>
-        <w:t xml:space="preserve"> </w:t>
-      </w:r>
-      <w:proofErr w:type="spellStart"/>
-      <w:r>
-        <w:rPr>
-          <w:sz w:val="20"/>
-          <w:szCs w:val="20"/>
-        </w:rPr>
-        <w:t>coef</w:t>
-      </w:r>
-      <w:proofErr w:type="spellEnd"/>
-      <w:r>
-        <w:rPr>
-          <w:sz w:val="20"/>
-          <w:szCs w:val="20"/>
-        </w:rPr>
-        <w:t xml:space="preserve">: 0.45), but the difference is not as extreme as one would expect assuming the hypothetical situation described in the exercise. These wealthier areas tend to attract well-educated families and teachers, so it’s not all that surprising to see that students from these areas tend to do a well in earning their degree percentage-wise. </w:t>
-      </w:r>
-    </w:p>
-    <w:p>
-      <w:pPr>
-        <w:rPr>
-          <w:sz w:val="20"/>
-          <w:szCs w:val="20"/>
-        </w:rPr>
-      </w:pPr>
-      <w:r>
-        <w:rPr>
-          <w:sz w:val="20"/>
-          <w:szCs w:val="20"/>
-        </w:rPr>
-        <w:t xml:space="preserve">It’s important to note that not having as much financial worry, can lift an immense amount of pressure from a student in their attempt to earn a degree. As mentioned before, financial pressure is one of the top reasons a student will drop out of college and not earn their degree. </w:t>
-      </w:r>
-    </w:p>
-    <w:p>
-      <w:pPr>
-        <w:rPr>
-          <w:sz w:val="20"/>
-          <w:szCs w:val="20"/>
-        </w:rPr>
-      </w:pPr>
-      <w:r>
-        <w:rPr>
-          <w:sz w:val="20"/>
-          <w:szCs w:val="20"/>
-        </w:rPr>
-        <w:t xml:space="preserve">Now that we have taken a look at the historical data, let’s begin forecasting each district’s features and the resulting likelihood a student will go on to earn their degree in four years’ time. </w:t>
+        <w:t xml:space="preserve"> coef</w:t>
+      </w:r>
+      <w:r>
+        <w:rPr>
+          <w:sz w:val="20"/>
+          <w:szCs w:val="20"/>
+        </w:rPr>
+        <w:t>ficient</w:t>
+      </w:r>
+      <w:r>
+        <w:rPr>
+          <w:sz w:val="20"/>
+          <w:szCs w:val="20"/>
+        </w:rPr>
+        <w:t>: 0.45), but the difference is not as extreme as one would expect assuming the hypothetical situation des</w:t>
+      </w:r>
+      <w:bookmarkStart w:id="0" w:name="_GoBack"/>
+      <w:bookmarkEnd w:id="0"/>
+      <w:r>
+        <w:rPr>
+          <w:sz w:val="20"/>
+          <w:szCs w:val="20"/>
+        </w:rPr>
+        <w:t xml:space="preserve">cribed in the exercise. These wealthier areas tend to attract well-educated families and teachers, so it’s not all that surprising to see that students from these areas tend to do a well in earning their degree percentage-wise. </w:t>
+      </w:r>
+    </w:p>
+    <w:p>
+      <w:pPr>
+        <w:rPr>
+          <w:sz w:val="20"/>
+          <w:szCs w:val="20"/>
+        </w:rPr>
+      </w:pPr>
+      <w:r>
+        <w:rPr>
+          <w:sz w:val="20"/>
+          <w:szCs w:val="20"/>
+        </w:rPr>
+        <w:t xml:space="preserve">It’s important to note that not having as much financial worry, can lift an immense amount of pressure from a student in their attempt to earn a degree. </w:t>
+      </w:r>
+      <w:r>
+        <w:rPr>
+          <w:sz w:val="20"/>
+          <w:szCs w:val="20"/>
+        </w:rPr>
+        <w:t>F</w:t>
+      </w:r>
+      <w:r>
+        <w:rPr>
+          <w:sz w:val="20"/>
+          <w:szCs w:val="20"/>
+        </w:rPr>
+        <w:t xml:space="preserve">inancial pressure is one of the top reasons a student will drop out of college and not earn their degree. </w:t>
       </w:r>
     </w:p>
     <w:p/>

</xml_diff>

<commit_message>
added participation colenrol visuals
</commit_message>
<xml_diff>
--- a/Data_Analysis.docx
+++ b/Data_Analysis.docx
@@ -445,53 +445,68 @@
           <w:sz w:val="20"/>
           <w:szCs w:val="20"/>
         </w:rPr>
-        <w:t xml:space="preserve">, but it is quite concerning that students are not being encouraged to take the ACT as well as the SAT. Taking two tests instead of just one immediately increases the chance of a student doing well on at least one and effectively increases their chances of college admission. </w:t>
-      </w:r>
-    </w:p>
-    <w:p>
-      <w:pPr>
-        <w:jc w:val="center"/>
-        <w:rPr>
-          <w:i/>
-          <w:iCs/>
-          <w:sz w:val="20"/>
-          <w:szCs w:val="20"/>
-        </w:rPr>
-      </w:pPr>
-      <w:r>
-        <w:rPr>
-          <w:i/>
-          <w:iCs/>
-          <w:sz w:val="20"/>
-          <w:szCs w:val="20"/>
-        </w:rPr>
-        <w:t>(</w:t>
-      </w:r>
-      <w:r>
-        <w:rPr>
-          <w:i/>
-          <w:iCs/>
-          <w:sz w:val="20"/>
-          <w:szCs w:val="20"/>
-        </w:rPr>
-        <w:t>AP Exams</w:t>
-      </w:r>
-      <w:r>
-        <w:rPr>
-          <w:i/>
-          <w:iCs/>
-          <w:sz w:val="20"/>
-          <w:szCs w:val="20"/>
-        </w:rPr>
-        <w:t>)</w:t>
-      </w:r>
-    </w:p>
-    <w:p>
-      <w:pPr>
-        <w:jc w:val="center"/>
-        <w:rPr>
-          <w:b/>
-          <w:bCs/>
+        <w:t>, but it is quite concerning that students are not being encouraged to take the ACT as well as the SAT. Taking two tests instead of just one immediately increases the chance of a student doing well on at least one</w:t>
+      </w:r>
+      <w:r>
+        <w:rPr>
+          <w:sz w:val="20"/>
+          <w:szCs w:val="20"/>
+        </w:rPr>
+        <w:t>.</w:t>
+      </w:r>
+      <w:r>
+        <w:rPr>
+          <w:sz w:val="20"/>
+          <w:szCs w:val="20"/>
+        </w:rPr>
+        <w:t xml:space="preserve"> </w:t>
+      </w:r>
+      <w:r>
+        <w:rPr>
+          <w:sz w:val="20"/>
+          <w:szCs w:val="20"/>
+        </w:rPr>
+        <w:t>Doing well on one of the college admission tests is all it can take to get into college and earn scholarship</w:t>
+      </w:r>
+      <w:r>
+        <w:rPr>
+          <w:sz w:val="20"/>
+          <w:szCs w:val="20"/>
+        </w:rPr>
+        <w:t xml:space="preserve"> money</w:t>
+      </w:r>
+      <w:r>
+        <w:rPr>
+          <w:sz w:val="20"/>
+          <w:szCs w:val="20"/>
+        </w:rPr>
+        <w:t xml:space="preserve">. </w:t>
+      </w:r>
+      <w:r>
+        <w:rPr>
+          <w:sz w:val="20"/>
+          <w:szCs w:val="20"/>
+        </w:rPr>
+        <w:t xml:space="preserve">With scholarship money, enrolling into college becomes more likely/possible for a student. </w:t>
+      </w:r>
+      <w:r>
+        <w:rPr>
+          <w:sz w:val="20"/>
+          <w:szCs w:val="20"/>
+        </w:rPr>
+        <w:t xml:space="preserve">As you can see below, both SAT and ACT participation rates contain similarly positive correlation with Texas college enrollment percentage. </w:t>
+      </w:r>
+      <w:r>
+        <w:rPr>
+          <w:sz w:val="20"/>
+          <w:szCs w:val="20"/>
+        </w:rPr>
+        <w:t>Why not take both??</w:t>
+      </w:r>
+    </w:p>
+    <w:p>
+      <w:pPr>
+        <w:rPr>
           <w:sz w:val="20"/>
           <w:szCs w:val="20"/>
         </w:rPr>
@@ -501,10 +516,10 @@
           <w:noProof/>
         </w:rPr>
         <w:drawing>
-          <wp:inline distT="0" distB="0" distL="0" distR="0" wp14:anchorId="2099A7D8" wp14:editId="41C8C5C9">
-            <wp:extent cx="5943600" cy="2324100"/>
+          <wp:inline distT="0" distB="0" distL="0" distR="0" wp14:anchorId="41E6A398" wp14:editId="05ED5761">
+            <wp:extent cx="5943600" cy="2788920"/>
             <wp:effectExtent l="0" t="0" r="0" b="0"/>
-            <wp:docPr id="24" name="Picture 24"/>
+            <wp:docPr id="9" name="Picture 9"/>
             <wp:cNvGraphicFramePr>
               <a:graphicFrameLocks xmlns:a="http://schemas.openxmlformats.org/drawingml/2006/main" noChangeAspect="1"/>
             </wp:cNvGraphicFramePr>
@@ -524,6 +539,95 @@
                   <pic:spPr>
                     <a:xfrm>
                       <a:off x="0" y="0"/>
+                      <a:ext cx="5943600" cy="2788920"/>
+                    </a:xfrm>
+                    <a:prstGeom prst="rect">
+                      <a:avLst/>
+                    </a:prstGeom>
+                  </pic:spPr>
+                </pic:pic>
+              </a:graphicData>
+            </a:graphic>
+          </wp:inline>
+        </w:drawing>
+      </w:r>
+    </w:p>
+    <w:p>
+      <w:pPr>
+        <w:jc w:val="center"/>
+        <w:rPr>
+          <w:i/>
+          <w:iCs/>
+          <w:sz w:val="20"/>
+          <w:szCs w:val="20"/>
+        </w:rPr>
+      </w:pPr>
+      <w:r>
+        <w:rPr>
+          <w:i/>
+          <w:iCs/>
+          <w:sz w:val="20"/>
+          <w:szCs w:val="20"/>
+        </w:rPr>
+        <w:t>(</w:t>
+      </w:r>
+      <w:r>
+        <w:rPr>
+          <w:i/>
+          <w:iCs/>
+          <w:sz w:val="20"/>
+          <w:szCs w:val="20"/>
+        </w:rPr>
+        <w:t>AP Exams</w:t>
+      </w:r>
+      <w:r>
+        <w:rPr>
+          <w:i/>
+          <w:iCs/>
+          <w:sz w:val="20"/>
+          <w:szCs w:val="20"/>
+        </w:rPr>
+        <w:t>)</w:t>
+      </w:r>
+    </w:p>
+    <w:p>
+      <w:pPr>
+        <w:jc w:val="center"/>
+        <w:rPr>
+          <w:b/>
+          <w:bCs/>
+          <w:sz w:val="20"/>
+          <w:szCs w:val="20"/>
+        </w:rPr>
+      </w:pPr>
+      <w:r>
+        <w:rPr>
+          <w:noProof/>
+        </w:rPr>
+        <w:drawing>
+          <wp:inline distT="0" distB="0" distL="0" distR="0" wp14:anchorId="2099A7D8" wp14:editId="41C8C5C9">
+            <wp:extent cx="5943600" cy="2324100"/>
+            <wp:effectExtent l="0" t="0" r="0" b="0"/>
+            <wp:docPr id="24" name="Picture 24"/>
+            <wp:cNvGraphicFramePr>
+              <a:graphicFrameLocks xmlns:a="http://schemas.openxmlformats.org/drawingml/2006/main" noChangeAspect="1"/>
+            </wp:cNvGraphicFramePr>
+            <a:graphic xmlns:a="http://schemas.openxmlformats.org/drawingml/2006/main">
+              <a:graphicData uri="http://schemas.openxmlformats.org/drawingml/2006/picture">
+                <pic:pic xmlns:pic="http://schemas.openxmlformats.org/drawingml/2006/picture">
+                  <pic:nvPicPr>
+                    <pic:cNvPr id="1" name=""/>
+                    <pic:cNvPicPr/>
+                  </pic:nvPicPr>
+                  <pic:blipFill>
+                    <a:blip r:embed="rId8"/>
+                    <a:stretch>
+                      <a:fillRect/>
+                    </a:stretch>
+                  </pic:blipFill>
+                  <pic:spPr>
+                    <a:xfrm>
+                      <a:off x="0" y="0"/>
                       <a:ext cx="5943600" cy="2324100"/>
                     </a:xfrm>
                     <a:prstGeom prst="rect">
@@ -566,6 +670,7 @@
         <w:rPr>
           <w:noProof/>
         </w:rPr>
+        <w:lastRenderedPageBreak/>
         <w:drawing>
           <wp:inline distT="0" distB="0" distL="0" distR="0" wp14:anchorId="4E589253" wp14:editId="36F25FFB">
             <wp:extent cx="5943600" cy="1356360"/>
@@ -596,7 +701,7 @@
                     </pic:cNvPicPr>
                   </pic:nvPicPr>
                   <pic:blipFill>
-                    <a:blip r:embed="rId8"/>
+                    <a:blip r:embed="rId9"/>
                     <a:stretch>
                       <a:fillRect/>
                     </a:stretch>
@@ -717,207 +822,11 @@
         <w:rPr>
           <w:noProof/>
         </w:rPr>
-        <w:lastRenderedPageBreak/>
         <w:drawing>
           <wp:inline distT="0" distB="0" distL="0" distR="0" wp14:anchorId="503EA1A5" wp14:editId="119D84F7">
             <wp:extent cx="5943600" cy="3797935"/>
             <wp:effectExtent l="0" t="0" r="0" b="0"/>
             <wp:docPr id="3" name="Picture 3"/>
-            <wp:cNvGraphicFramePr>
-              <a:graphicFrameLocks xmlns:a="http://schemas.openxmlformats.org/drawingml/2006/main" noChangeAspect="1"/>
-            </wp:cNvGraphicFramePr>
-            <a:graphic xmlns:a="http://schemas.openxmlformats.org/drawingml/2006/main">
-              <a:graphicData uri="http://schemas.openxmlformats.org/drawingml/2006/picture">
-                <pic:pic xmlns:pic="http://schemas.openxmlformats.org/drawingml/2006/picture">
-                  <pic:nvPicPr>
-                    <pic:cNvPr id="1" name=""/>
-                    <pic:cNvPicPr/>
-                  </pic:nvPicPr>
-                  <pic:blipFill>
-                    <a:blip r:embed="rId9"/>
-                    <a:stretch>
-                      <a:fillRect/>
-                    </a:stretch>
-                  </pic:blipFill>
-                  <pic:spPr>
-                    <a:xfrm>
-                      <a:off x="0" y="0"/>
-                      <a:ext cx="5943600" cy="3797935"/>
-                    </a:xfrm>
-                    <a:prstGeom prst="rect">
-                      <a:avLst/>
-                    </a:prstGeom>
-                  </pic:spPr>
-                </pic:pic>
-              </a:graphicData>
-            </a:graphic>
-          </wp:inline>
-        </w:drawing>
-      </w:r>
-    </w:p>
-    <w:p>
-      <w:pPr>
-        <w:rPr>
-          <w:b/>
-          <w:bCs/>
-          <w:sz w:val="20"/>
-          <w:szCs w:val="20"/>
-        </w:rPr>
-      </w:pPr>
-      <w:r>
-        <w:rPr>
-          <w:sz w:val="20"/>
-          <w:szCs w:val="20"/>
-        </w:rPr>
-        <w:t>As anticipated, there was indeed a positive correlation</w:t>
-      </w:r>
-      <w:r>
-        <w:rPr>
-          <w:sz w:val="20"/>
-          <w:szCs w:val="20"/>
-        </w:rPr>
-        <w:t xml:space="preserve"> (.34)</w:t>
-      </w:r>
-      <w:r>
-        <w:rPr>
-          <w:sz w:val="20"/>
-          <w:szCs w:val="20"/>
-        </w:rPr>
-        <w:t xml:space="preserve">. The cluster on the top rights represents </w:t>
-      </w:r>
-      <w:proofErr w:type="spellStart"/>
-      <w:r>
-        <w:rPr>
-          <w:sz w:val="20"/>
-          <w:szCs w:val="20"/>
-        </w:rPr>
-        <w:t>Eanes</w:t>
-      </w:r>
-      <w:proofErr w:type="spellEnd"/>
-      <w:r>
-        <w:rPr>
-          <w:sz w:val="20"/>
-          <w:szCs w:val="20"/>
-        </w:rPr>
-        <w:t xml:space="preserve"> ISD in Austin, which </w:t>
-      </w:r>
-      <w:r>
-        <w:rPr>
-          <w:sz w:val="20"/>
-          <w:szCs w:val="20"/>
-        </w:rPr>
-        <w:t xml:space="preserve">averaged the largest Wealth/ADA. The school that averaged the second highest Wealth/ADA was Alamo Heights ISD in San Antonio. </w:t>
-      </w:r>
-      <w:r>
-        <w:rPr>
-          <w:sz w:val="20"/>
-          <w:szCs w:val="20"/>
-        </w:rPr>
-        <w:t>It’s interesting to view the difference</w:t>
-      </w:r>
-      <w:r>
-        <w:rPr>
-          <w:sz w:val="20"/>
-          <w:szCs w:val="20"/>
-        </w:rPr>
-        <w:t xml:space="preserve"> in Wealth/ADA between the Alamo Heights ISD cluster and the rest of the districts from San Antonio.</w:t>
-      </w:r>
-      <w:r>
-        <w:rPr>
-          <w:b/>
-          <w:bCs/>
-          <w:sz w:val="20"/>
-          <w:szCs w:val="20"/>
-        </w:rPr>
-        <w:t xml:space="preserve"> </w:t>
-      </w:r>
-    </w:p>
-    <w:p>
-      <w:pPr>
-        <w:jc w:val="center"/>
-        <w:rPr>
-          <w:i/>
-          <w:iCs/>
-          <w:sz w:val="20"/>
-          <w:szCs w:val="20"/>
-        </w:rPr>
-      </w:pPr>
-      <w:r>
-        <w:rPr>
-          <w:i/>
-          <w:iCs/>
-          <w:sz w:val="20"/>
-          <w:szCs w:val="20"/>
-        </w:rPr>
-        <w:t>(Wealth/ADA)</w:t>
-      </w:r>
-    </w:p>
-    <w:p>
-      <w:pPr>
-        <w:rPr>
-          <w:sz w:val="20"/>
-          <w:szCs w:val="20"/>
-        </w:rPr>
-      </w:pPr>
-      <w:r>
-        <w:rPr>
-          <w:sz w:val="20"/>
-          <w:szCs w:val="20"/>
-        </w:rPr>
-        <w:t>Austin h</w:t>
-      </w:r>
-      <w:r>
-        <w:rPr>
-          <w:sz w:val="20"/>
-          <w:szCs w:val="20"/>
-        </w:rPr>
-        <w:t>e</w:t>
-      </w:r>
-      <w:r>
-        <w:rPr>
-          <w:sz w:val="20"/>
-          <w:szCs w:val="20"/>
-        </w:rPr>
-        <w:t xml:space="preserve">ld a healthy lead over its nearest competitors in Fort Worth and Houston. </w:t>
-      </w:r>
-      <w:r>
-        <w:rPr>
-          <w:sz w:val="20"/>
-          <w:szCs w:val="20"/>
-        </w:rPr>
-        <w:t xml:space="preserve">It should be interesting </w:t>
-      </w:r>
-      <w:r>
-        <w:rPr>
-          <w:sz w:val="20"/>
-          <w:szCs w:val="20"/>
-        </w:rPr>
-        <w:t>view</w:t>
-      </w:r>
-      <w:r>
-        <w:rPr>
-          <w:sz w:val="20"/>
-          <w:szCs w:val="20"/>
-        </w:rPr>
-        <w:t xml:space="preserve"> how Wealth/ADA correlated with college enrollment percentage over the years as well. Let’s take a look. </w:t>
-      </w:r>
-    </w:p>
-    <w:p>
-      <w:pPr>
-        <w:rPr>
-          <w:sz w:val="20"/>
-          <w:szCs w:val="20"/>
-        </w:rPr>
-      </w:pPr>
-      <w:r>
-        <w:rPr>
-          <w:noProof/>
-        </w:rPr>
-        <w:drawing>
-          <wp:inline distT="0" distB="0" distL="0" distR="0" wp14:anchorId="6A7C4F18" wp14:editId="183A7F5D">
-            <wp:extent cx="5943600" cy="2575560"/>
-            <wp:effectExtent l="0" t="0" r="0" b="0"/>
-            <wp:docPr id="7" name="Picture 7"/>
             <wp:cNvGraphicFramePr>
               <a:graphicFrameLocks xmlns:a="http://schemas.openxmlformats.org/drawingml/2006/main" noChangeAspect="1"/>
             </wp:cNvGraphicFramePr>
@@ -937,7 +846,7 @@
                   <pic:spPr>
                     <a:xfrm>
                       <a:off x="0" y="0"/>
-                      <a:ext cx="5943600" cy="2575560"/>
+                      <a:ext cx="5943600" cy="3797935"/>
                     </a:xfrm>
                     <a:prstGeom prst="rect">
                       <a:avLst/>
@@ -953,35 +862,167 @@
     <w:p>
       <w:pPr>
         <w:rPr>
-          <w:sz w:val="20"/>
-          <w:szCs w:val="20"/>
-        </w:rPr>
-      </w:pPr>
-      <w:r>
-        <w:rPr>
-          <w:sz w:val="20"/>
-          <w:szCs w:val="20"/>
+          <w:b/>
+          <w:bCs/>
+          <w:sz w:val="20"/>
+          <w:szCs w:val="20"/>
+        </w:rPr>
+      </w:pPr>
+      <w:r>
+        <w:rPr>
+          <w:sz w:val="20"/>
+          <w:szCs w:val="20"/>
+        </w:rPr>
+        <w:t>As anticipated, there was indeed a positive correlation</w:t>
+      </w:r>
+      <w:r>
+        <w:rPr>
+          <w:sz w:val="20"/>
+          <w:szCs w:val="20"/>
+        </w:rPr>
+        <w:t xml:space="preserve"> (.34)</w:t>
+      </w:r>
+      <w:r>
+        <w:rPr>
+          <w:sz w:val="20"/>
+          <w:szCs w:val="20"/>
+        </w:rPr>
+        <w:t xml:space="preserve">. The cluster on the top rights represents </w:t>
+      </w:r>
+      <w:proofErr w:type="spellStart"/>
+      <w:r>
+        <w:rPr>
+          <w:sz w:val="20"/>
+          <w:szCs w:val="20"/>
+        </w:rPr>
+        <w:t>Eanes</w:t>
+      </w:r>
+      <w:proofErr w:type="spellEnd"/>
+      <w:r>
+        <w:rPr>
+          <w:sz w:val="20"/>
+          <w:szCs w:val="20"/>
+        </w:rPr>
+        <w:t xml:space="preserve"> ISD in Austin, which </w:t>
+      </w:r>
+      <w:r>
+        <w:rPr>
+          <w:sz w:val="20"/>
+          <w:szCs w:val="20"/>
+        </w:rPr>
+        <w:t xml:space="preserve">averaged the largest Wealth/ADA. The school that averaged the second highest Wealth/ADA was Alamo Heights ISD in San Antonio. </w:t>
+      </w:r>
+      <w:r>
+        <w:rPr>
+          <w:sz w:val="20"/>
+          <w:szCs w:val="20"/>
+        </w:rPr>
+        <w:t>It’s interesting to view the difference</w:t>
+      </w:r>
+      <w:r>
+        <w:rPr>
+          <w:sz w:val="20"/>
+          <w:szCs w:val="20"/>
+        </w:rPr>
+        <w:t xml:space="preserve"> in Wealth/ADA between the Alamo Heights ISD cluster and the rest of the districts from San Antonio.</w:t>
+      </w:r>
+      <w:r>
+        <w:rPr>
+          <w:b/>
+          <w:bCs/>
+          <w:sz w:val="20"/>
+          <w:szCs w:val="20"/>
+        </w:rPr>
+        <w:t xml:space="preserve"> </w:t>
+      </w:r>
+    </w:p>
+    <w:p>
+      <w:pPr>
+        <w:jc w:val="center"/>
+        <w:rPr>
+          <w:i/>
+          <w:iCs/>
+          <w:sz w:val="20"/>
+          <w:szCs w:val="20"/>
+        </w:rPr>
+      </w:pPr>
+      <w:r>
+        <w:rPr>
+          <w:i/>
+          <w:iCs/>
+          <w:sz w:val="20"/>
+          <w:szCs w:val="20"/>
+        </w:rPr>
+        <w:t>(Wealth/ADA)</w:t>
+      </w:r>
+    </w:p>
+    <w:p>
+      <w:pPr>
+        <w:rPr>
+          <w:sz w:val="20"/>
+          <w:szCs w:val="20"/>
+        </w:rPr>
+      </w:pPr>
+      <w:r>
+        <w:rPr>
+          <w:sz w:val="20"/>
+          <w:szCs w:val="20"/>
+        </w:rPr>
+        <w:t>Austin h</w:t>
+      </w:r>
+      <w:r>
+        <w:rPr>
+          <w:sz w:val="20"/>
+          <w:szCs w:val="20"/>
+        </w:rPr>
+        <w:t>e</w:t>
+      </w:r>
+      <w:r>
+        <w:rPr>
+          <w:sz w:val="20"/>
+          <w:szCs w:val="20"/>
+        </w:rPr>
+        <w:t xml:space="preserve">ld a healthy lead over its nearest competitors in Fort Worth and Houston. </w:t>
+      </w:r>
+      <w:r>
+        <w:rPr>
+          <w:sz w:val="20"/>
+          <w:szCs w:val="20"/>
+        </w:rPr>
+        <w:t xml:space="preserve">It should be interesting </w:t>
+      </w:r>
+      <w:r>
+        <w:rPr>
+          <w:sz w:val="20"/>
+          <w:szCs w:val="20"/>
+        </w:rPr>
+        <w:t>view</w:t>
+      </w:r>
+      <w:r>
+        <w:rPr>
+          <w:sz w:val="20"/>
+          <w:szCs w:val="20"/>
+        </w:rPr>
+        <w:t xml:space="preserve"> how Wealth/ADA correlated with college enrollment percentage over the years as well. Let’s take a look. </w:t>
+      </w:r>
+    </w:p>
+    <w:p>
+      <w:pPr>
+        <w:rPr>
+          <w:sz w:val="20"/>
+          <w:szCs w:val="20"/>
+        </w:rPr>
+      </w:pPr>
+      <w:r>
+        <w:rPr>
+          <w:noProof/>
         </w:rPr>
         <w:lastRenderedPageBreak/>
-        <w:t xml:space="preserve">It should be interesting view how Wealth/ADA correlated with college enrollment percentage over the years as well. Let’s take a look. </w:t>
-      </w:r>
-    </w:p>
-    <w:p>
-      <w:pPr>
-        <w:rPr>
-          <w:sz w:val="20"/>
-          <w:szCs w:val="20"/>
-        </w:rPr>
-      </w:pPr>
-      <w:r>
-        <w:rPr>
-          <w:noProof/>
-        </w:rPr>
         <w:drawing>
-          <wp:inline distT="0" distB="0" distL="0" distR="0" wp14:anchorId="3D708F80" wp14:editId="26B2CCDB">
-            <wp:extent cx="5943600" cy="3615690"/>
-            <wp:effectExtent l="0" t="0" r="0" b="3810"/>
-            <wp:docPr id="1" name="Picture 1"/>
+          <wp:inline distT="0" distB="0" distL="0" distR="0" wp14:anchorId="6A7C4F18" wp14:editId="183A7F5D">
+            <wp:extent cx="5943600" cy="2575560"/>
+            <wp:effectExtent l="0" t="0" r="0" b="0"/>
+            <wp:docPr id="7" name="Picture 7"/>
             <wp:cNvGraphicFramePr>
               <a:graphicFrameLocks xmlns:a="http://schemas.openxmlformats.org/drawingml/2006/main" noChangeAspect="1"/>
             </wp:cNvGraphicFramePr>
@@ -1001,7 +1042,7 @@
                   <pic:spPr>
                     <a:xfrm>
                       <a:off x="0" y="0"/>
-                      <a:ext cx="5943600" cy="3615690"/>
+                      <a:ext cx="5943600" cy="2575560"/>
                     </a:xfrm>
                     <a:prstGeom prst="rect">
                       <a:avLst/>
@@ -1026,99 +1067,14 @@
           <w:sz w:val="20"/>
           <w:szCs w:val="20"/>
         </w:rPr>
-        <w:t>Though it shouldn’t be mistaken for the only factor determining college enrollment percentage, Wealth/ADA certainly contains a positive correlation with college enrollment percentage</w:t>
-      </w:r>
-      <w:r>
-        <w:rPr>
-          <w:sz w:val="20"/>
-          <w:szCs w:val="20"/>
-        </w:rPr>
-        <w:t xml:space="preserve"> (.45)</w:t>
-      </w:r>
-      <w:r>
-        <w:rPr>
-          <w:sz w:val="20"/>
-          <w:szCs w:val="20"/>
-        </w:rPr>
-        <w:t xml:space="preserve">. As discussed before, this can partially be attributed to “wealthier” students having more access to college even if they do not always have the best scores and aren’t necessarily as prepared to handle the rigors of college. </w:t>
-      </w:r>
-    </w:p>
-    <w:p>
-      <w:pPr>
-        <w:rPr>
-          <w:sz w:val="20"/>
-          <w:szCs w:val="20"/>
-        </w:rPr>
-      </w:pPr>
-      <w:r>
-        <w:rPr>
-          <w:sz w:val="20"/>
-          <w:szCs w:val="20"/>
-        </w:rPr>
-        <w:t xml:space="preserve">With that being said we still have to acknowledge that there are plenty of students in the districts containing higher Wealth/ADA that are taking advantage of quality education in testing well and earning scholarships/being more attractive to colleges. Though I can’t necessarily prove it with data right now, it’s not that ridiculous to assume that many of the parents in these “wealthier” areas are well educated and therefore, encourage/press their children to do well in school as they know </w:t>
-      </w:r>
-      <w:r>
-        <w:rPr>
-          <w:sz w:val="20"/>
-          <w:szCs w:val="20"/>
-        </w:rPr>
-        <w:t>firsthand</w:t>
-      </w:r>
-      <w:r>
-        <w:rPr>
-          <w:sz w:val="20"/>
-          <w:szCs w:val="20"/>
-        </w:rPr>
-        <w:t xml:space="preserve"> what education can bring to an individual’s life. </w:t>
-      </w:r>
-    </w:p>
-    <w:p>
-      <w:pPr>
-        <w:jc w:val="center"/>
-        <w:rPr>
-          <w:b/>
-          <w:bCs/>
-          <w:sz w:val="20"/>
-          <w:szCs w:val="20"/>
-          <w:u w:val="single"/>
-        </w:rPr>
-      </w:pPr>
-      <w:r>
-        <w:rPr>
-          <w:b/>
-          <w:bCs/>
-          <w:sz w:val="20"/>
-          <w:szCs w:val="20"/>
-          <w:u w:val="single"/>
-        </w:rPr>
-        <w:t>Data Analysis: Percent of Students Earning College Degree Within Four Years</w:t>
-      </w:r>
-    </w:p>
-    <w:p>
-      <w:pPr>
-        <w:jc w:val="center"/>
-        <w:rPr>
-          <w:sz w:val="20"/>
-          <w:szCs w:val="20"/>
-        </w:rPr>
-      </w:pPr>
-      <w:r>
-        <w:rPr>
-          <w:sz w:val="20"/>
-          <w:szCs w:val="20"/>
-        </w:rPr>
-        <w:t xml:space="preserve">For the classes of 2011 – 2014, let’s look at the average percentage of students who were able to earn their college degree by region. </w:t>
-      </w:r>
-    </w:p>
-    <w:p>
-      <w:pPr>
-        <w:jc w:val="center"/>
-        <w:rPr>
-          <w:b/>
-          <w:bCs/>
-          <w:sz w:val="20"/>
-          <w:szCs w:val="20"/>
-          <w:u w:val="single"/>
+        <w:t xml:space="preserve">It should be interesting view how Wealth/ADA correlated with college enrollment percentage over the years as well. Let’s take a look. </w:t>
+      </w:r>
+    </w:p>
+    <w:p>
+      <w:pPr>
+        <w:rPr>
+          <w:sz w:val="20"/>
+          <w:szCs w:val="20"/>
         </w:rPr>
       </w:pPr>
       <w:r>
@@ -1126,10 +1082,10 @@
           <w:noProof/>
         </w:rPr>
         <w:drawing>
-          <wp:inline distT="0" distB="0" distL="0" distR="0" wp14:anchorId="472A10B7" wp14:editId="566F0F4A">
-            <wp:extent cx="2491740" cy="1463040"/>
-            <wp:effectExtent l="0" t="0" r="3810" b="3810"/>
-            <wp:docPr id="5" name="Picture 5"/>
+          <wp:inline distT="0" distB="0" distL="0" distR="0" wp14:anchorId="3D708F80" wp14:editId="26B2CCDB">
+            <wp:extent cx="5943600" cy="3615690"/>
+            <wp:effectExtent l="0" t="0" r="0" b="3810"/>
+            <wp:docPr id="1" name="Picture 1"/>
             <wp:cNvGraphicFramePr>
               <a:graphicFrameLocks xmlns:a="http://schemas.openxmlformats.org/drawingml/2006/main" noChangeAspect="1"/>
             </wp:cNvGraphicFramePr>
@@ -1149,7 +1105,7 @@
                   <pic:spPr>
                     <a:xfrm>
                       <a:off x="0" y="0"/>
-                      <a:ext cx="2491740" cy="1463040"/>
+                      <a:ext cx="5943600" cy="3615690"/>
                     </a:xfrm>
                     <a:prstGeom prst="rect">
                       <a:avLst/>
@@ -1174,124 +1130,80 @@
           <w:sz w:val="20"/>
           <w:szCs w:val="20"/>
         </w:rPr>
+        <w:t>Though it shouldn’t be mistaken for the only factor determining college enrollment percentage, Wealth/ADA certainly contains a positive correlation with college enrollment percentage</w:t>
+      </w:r>
+      <w:r>
+        <w:rPr>
+          <w:sz w:val="20"/>
+          <w:szCs w:val="20"/>
+        </w:rPr>
+        <w:t xml:space="preserve"> (.45)</w:t>
+      </w:r>
+      <w:r>
+        <w:rPr>
+          <w:sz w:val="20"/>
+          <w:szCs w:val="20"/>
+        </w:rPr>
+        <w:t xml:space="preserve">. As discussed before, this can partially be attributed to “wealthier” students having more access to college even if they do not always have the best scores and aren’t necessarily as prepared to handle the rigors of college. </w:t>
+      </w:r>
+    </w:p>
+    <w:p>
+      <w:pPr>
+        <w:rPr>
+          <w:sz w:val="20"/>
+          <w:szCs w:val="20"/>
+        </w:rPr>
+      </w:pPr>
+      <w:r>
+        <w:rPr>
+          <w:sz w:val="20"/>
+          <w:szCs w:val="20"/>
+        </w:rPr>
+        <w:t xml:space="preserve">With that being said we still have to acknowledge that there are plenty of students in the districts containing higher Wealth/ADA that are taking advantage of quality education in testing well and earning scholarships/being more attractive to colleges. Though I can’t necessarily prove it with data right now, it’s not that ridiculous to </w:t>
+      </w:r>
+      <w:r>
+        <w:rPr>
+          <w:sz w:val="20"/>
+          <w:szCs w:val="20"/>
+        </w:rPr>
         <w:lastRenderedPageBreak/>
-        <w:t xml:space="preserve">Looks like Richardson (Dallas) contained the highest percentage of students who were able to earn their college degree within four years. There’s </w:t>
-      </w:r>
-      <w:r>
-        <w:rPr>
-          <w:sz w:val="20"/>
-          <w:szCs w:val="20"/>
-        </w:rPr>
-        <w:t>roughly an</w:t>
-      </w:r>
-      <w:r>
-        <w:rPr>
-          <w:sz w:val="20"/>
-          <w:szCs w:val="20"/>
-        </w:rPr>
-        <w:t xml:space="preserve"> 8% difference between the Richardson (Dallas) and San Antonio, wh</w:t>
-      </w:r>
-      <w:r>
-        <w:rPr>
-          <w:sz w:val="20"/>
-          <w:szCs w:val="20"/>
-        </w:rPr>
-        <w:t xml:space="preserve">ich isn’t too much of a surprise as San Antonio contained poor </w:t>
-      </w:r>
-      <w:r>
-        <w:rPr>
-          <w:sz w:val="20"/>
-          <w:szCs w:val="20"/>
-        </w:rPr>
-        <w:t>school district features.</w:t>
+        <w:t xml:space="preserve">assume that many of the parents in these “wealthier” areas are well educated and therefore, encourage/press their children to do well in school as they know </w:t>
+      </w:r>
+      <w:r>
+        <w:rPr>
+          <w:sz w:val="20"/>
+          <w:szCs w:val="20"/>
+        </w:rPr>
+        <w:t>firsthand</w:t>
+      </w:r>
+      <w:r>
+        <w:rPr>
+          <w:sz w:val="20"/>
+          <w:szCs w:val="20"/>
+        </w:rPr>
+        <w:t xml:space="preserve"> what education can bring to an individual’s life. </w:t>
       </w:r>
     </w:p>
     <w:p>
       <w:pPr>
         <w:jc w:val="center"/>
         <w:rPr>
-          <w:sz w:val="20"/>
-          <w:szCs w:val="20"/>
-        </w:rPr>
-      </w:pPr>
-      <w:r>
-        <w:rPr>
-          <w:sz w:val="20"/>
-          <w:szCs w:val="20"/>
-        </w:rPr>
-        <w:t>(Wealth/ADA Affect on College Graduation %)</w:t>
-      </w:r>
-    </w:p>
-    <w:p>
-      <w:pPr>
-        <w:rPr>
-          <w:sz w:val="20"/>
-          <w:szCs w:val="20"/>
-        </w:rPr>
-      </w:pPr>
-      <w:r>
-        <w:rPr>
-          <w:sz w:val="20"/>
-          <w:szCs w:val="20"/>
-        </w:rPr>
-        <w:t>As an exercise</w:t>
-      </w:r>
-      <w:r>
-        <w:rPr>
-          <w:sz w:val="20"/>
-          <w:szCs w:val="20"/>
-        </w:rPr>
-        <w:t>,</w:t>
-      </w:r>
-      <w:r>
-        <w:rPr>
-          <w:sz w:val="20"/>
-          <w:szCs w:val="20"/>
-        </w:rPr>
-        <w:t xml:space="preserve"> let’s assume that most of the students attending high school in the wealthier districts are simply going to college because they can afford it and there’s a college out there willing to accept them for their money. We </w:t>
-      </w:r>
-      <w:r>
-        <w:rPr>
-          <w:sz w:val="20"/>
-          <w:szCs w:val="20"/>
-        </w:rPr>
-        <w:t xml:space="preserve">could </w:t>
-      </w:r>
-      <w:r>
-        <w:rPr>
-          <w:sz w:val="20"/>
-          <w:szCs w:val="20"/>
-        </w:rPr>
-        <w:t xml:space="preserve">then </w:t>
-      </w:r>
-      <w:r>
-        <w:rPr>
-          <w:sz w:val="20"/>
-          <w:szCs w:val="20"/>
-        </w:rPr>
-        <w:t xml:space="preserve">expect to </w:t>
-      </w:r>
-      <w:r>
-        <w:rPr>
-          <w:sz w:val="20"/>
-          <w:szCs w:val="20"/>
-        </w:rPr>
-        <w:t xml:space="preserve">see a very poor correlation between Wealth/ADA and those who graduate from college within four years as we could expect many of these unprepared students to fail out of college. </w:t>
-      </w:r>
-    </w:p>
-    <w:p>
-      <w:pPr>
-        <w:rPr>
-          <w:sz w:val="20"/>
-          <w:szCs w:val="20"/>
-        </w:rPr>
-      </w:pPr>
-      <w:r>
-        <w:rPr>
-          <w:sz w:val="20"/>
-          <w:szCs w:val="20"/>
-        </w:rPr>
-        <w:t xml:space="preserve">The students attending college from less fortunate areas will most likely be intelligent ones who earned scholarship and will have greater chance of earning their degree (more prepared), hurting the positive correlation as well. Let’s take a look at the real historical data from 2011 – 2014 (college graduation year: 2015 – 2018) I collected as a comparison. </w:t>
+          <w:b/>
+          <w:bCs/>
+          <w:sz w:val="20"/>
+          <w:szCs w:val="20"/>
+          <w:u w:val="single"/>
+        </w:rPr>
+      </w:pPr>
+      <w:r>
+        <w:rPr>
+          <w:b/>
+          <w:bCs/>
+          <w:sz w:val="20"/>
+          <w:szCs w:val="20"/>
+          <w:u w:val="single"/>
+        </w:rPr>
+        <w:t>Data Analysis: Percent of Students Earning College Degree Within Four Years</w:t>
       </w:r>
     </w:p>
     <w:p>
@@ -1304,13 +1216,32 @@
       </w:pPr>
       <w:r>
         <w:rPr>
+          <w:sz w:val="20"/>
+          <w:szCs w:val="20"/>
+        </w:rPr>
+        <w:t xml:space="preserve">For the classes of 2011 – 2014, let’s look at the average percentage of students who were able to earn their college degree by region. </w:t>
+      </w:r>
+    </w:p>
+    <w:p>
+      <w:pPr>
+        <w:jc w:val="center"/>
+        <w:rPr>
+          <w:b/>
+          <w:bCs/>
+          <w:sz w:val="20"/>
+          <w:szCs w:val="20"/>
+          <w:u w:val="single"/>
+        </w:rPr>
+      </w:pPr>
+      <w:r>
+        <w:rPr>
           <w:noProof/>
         </w:rPr>
         <w:drawing>
-          <wp:inline distT="0" distB="0" distL="0" distR="0" wp14:anchorId="2D8BED3A" wp14:editId="10FC052A">
-            <wp:extent cx="5943600" cy="3401060"/>
-            <wp:effectExtent l="0" t="0" r="0" b="8890"/>
-            <wp:docPr id="6" name="Picture 6"/>
+          <wp:inline distT="0" distB="0" distL="0" distR="0" wp14:anchorId="472A10B7" wp14:editId="566F0F4A">
+            <wp:extent cx="2491740" cy="1463040"/>
+            <wp:effectExtent l="0" t="0" r="3810" b="3810"/>
+            <wp:docPr id="5" name="Picture 5"/>
             <wp:cNvGraphicFramePr>
               <a:graphicFrameLocks xmlns:a="http://schemas.openxmlformats.org/drawingml/2006/main" noChangeAspect="1"/>
             </wp:cNvGraphicFramePr>
@@ -1330,7 +1261,7 @@
                   <pic:spPr>
                     <a:xfrm>
                       <a:off x="0" y="0"/>
-                      <a:ext cx="5943600" cy="3401060"/>
+                      <a:ext cx="2491740" cy="1463040"/>
                     </a:xfrm>
                     <a:prstGeom prst="rect">
                       <a:avLst/>
@@ -1355,37 +1286,123 @@
           <w:sz w:val="20"/>
           <w:szCs w:val="20"/>
         </w:rPr>
-        <w:t>The correlation may be lower than the one for college enrollment percentage (</w:t>
-      </w:r>
-      <w:proofErr w:type="spellStart"/>
-      <w:r>
-        <w:rPr>
-          <w:sz w:val="20"/>
-          <w:szCs w:val="20"/>
-        </w:rPr>
-        <w:t>pearson</w:t>
-      </w:r>
-      <w:proofErr w:type="spellEnd"/>
-      <w:r>
-        <w:rPr>
-          <w:sz w:val="20"/>
-          <w:szCs w:val="20"/>
-        </w:rPr>
-        <w:t xml:space="preserve"> coef</w:t>
-      </w:r>
-      <w:r>
-        <w:rPr>
-          <w:sz w:val="20"/>
-          <w:szCs w:val="20"/>
-        </w:rPr>
-        <w:t>ficient</w:t>
-      </w:r>
-      <w:r>
-        <w:rPr>
-          <w:sz w:val="20"/>
-          <w:szCs w:val="20"/>
-        </w:rPr>
-        <w:t>: 0.45), but the difference is not as extreme as one would expect assuming the hypothetical situation des</w:t>
+        <w:t xml:space="preserve">Looks like Richardson (Dallas) contained the highest percentage of students who were able to earn their college degree within four years. There’s </w:t>
+      </w:r>
+      <w:r>
+        <w:rPr>
+          <w:sz w:val="20"/>
+          <w:szCs w:val="20"/>
+        </w:rPr>
+        <w:t>roughly an</w:t>
+      </w:r>
+      <w:r>
+        <w:rPr>
+          <w:sz w:val="20"/>
+          <w:szCs w:val="20"/>
+        </w:rPr>
+        <w:t xml:space="preserve"> 8% difference between the Richardson (Dallas) and San Antonio, wh</w:t>
+      </w:r>
+      <w:r>
+        <w:rPr>
+          <w:sz w:val="20"/>
+          <w:szCs w:val="20"/>
+        </w:rPr>
+        <w:t xml:space="preserve">ich isn’t too much of a surprise as San Antonio contained poor </w:t>
+      </w:r>
+      <w:r>
+        <w:rPr>
+          <w:sz w:val="20"/>
+          <w:szCs w:val="20"/>
+        </w:rPr>
+        <w:t>school district features.</w:t>
+      </w:r>
+    </w:p>
+    <w:p>
+      <w:pPr>
+        <w:jc w:val="center"/>
+        <w:rPr>
+          <w:sz w:val="20"/>
+          <w:szCs w:val="20"/>
+        </w:rPr>
+      </w:pPr>
+      <w:r>
+        <w:rPr>
+          <w:sz w:val="20"/>
+          <w:szCs w:val="20"/>
+        </w:rPr>
+        <w:t>(Wealth/ADA Affect on College Graduation %)</w:t>
+      </w:r>
+    </w:p>
+    <w:p>
+      <w:pPr>
+        <w:rPr>
+          <w:sz w:val="20"/>
+          <w:szCs w:val="20"/>
+        </w:rPr>
+      </w:pPr>
+      <w:r>
+        <w:rPr>
+          <w:sz w:val="20"/>
+          <w:szCs w:val="20"/>
+        </w:rPr>
+        <w:t>As an exercise</w:t>
+      </w:r>
+      <w:r>
+        <w:rPr>
+          <w:sz w:val="20"/>
+          <w:szCs w:val="20"/>
+        </w:rPr>
+        <w:t>,</w:t>
+      </w:r>
+      <w:r>
+        <w:rPr>
+          <w:sz w:val="20"/>
+          <w:szCs w:val="20"/>
+        </w:rPr>
+        <w:t xml:space="preserve"> let’s assume that most of the students attending high school in the wealthier districts are simply going to college because they can afford it and there’s a college out there willing to accept them for their money. We </w:t>
+      </w:r>
+      <w:r>
+        <w:rPr>
+          <w:sz w:val="20"/>
+          <w:szCs w:val="20"/>
+        </w:rPr>
+        <w:t xml:space="preserve">could </w:t>
+      </w:r>
+      <w:r>
+        <w:rPr>
+          <w:sz w:val="20"/>
+          <w:szCs w:val="20"/>
+        </w:rPr>
+        <w:t xml:space="preserve">then </w:t>
+      </w:r>
+      <w:r>
+        <w:rPr>
+          <w:sz w:val="20"/>
+          <w:szCs w:val="20"/>
+        </w:rPr>
+        <w:t xml:space="preserve">expect to </w:t>
+      </w:r>
+      <w:r>
+        <w:rPr>
+          <w:sz w:val="20"/>
+          <w:szCs w:val="20"/>
+        </w:rPr>
+        <w:t xml:space="preserve">see a very poor correlation between Wealth/ADA and those who graduate from college within four years as we could expect many of these unprepared students to fail out of college. </w:t>
+      </w:r>
+    </w:p>
+    <w:p>
+      <w:pPr>
+        <w:rPr>
+          <w:sz w:val="20"/>
+          <w:szCs w:val="20"/>
+        </w:rPr>
+      </w:pPr>
+      <w:r>
+        <w:rPr>
+          <w:sz w:val="20"/>
+          <w:szCs w:val="20"/>
+        </w:rPr>
+        <w:t>The students attending college from less fortunate areas will most likely be intelligent ones who earned scholarship and will have greater chance of earning their degree (more prepared), hurting the positive correlation as well. Let’s take a look at the real historical data from 2011 – 2014 (college grad</w:t>
       </w:r>
       <w:bookmarkStart w:id="0" w:name="_GoBack"/>
       <w:bookmarkEnd w:id="0"/>
@@ -1394,7 +1411,102 @@
           <w:sz w:val="20"/>
           <w:szCs w:val="20"/>
         </w:rPr>
-        <w:t xml:space="preserve">cribed in the exercise. These wealthier areas tend to attract well-educated families and teachers, so it’s not all that surprising to see that students from these areas tend to do a well in earning their degree percentage-wise. </w:t>
+        <w:t xml:space="preserve">uation year: 2015 – 2018) I collected as a comparison. </w:t>
+      </w:r>
+    </w:p>
+    <w:p>
+      <w:pPr>
+        <w:jc w:val="center"/>
+        <w:rPr>
+          <w:sz w:val="20"/>
+          <w:szCs w:val="20"/>
+        </w:rPr>
+      </w:pPr>
+      <w:r>
+        <w:rPr>
+          <w:noProof/>
+        </w:rPr>
+        <w:drawing>
+          <wp:inline distT="0" distB="0" distL="0" distR="0" wp14:anchorId="2D8BED3A" wp14:editId="10DDB7FE">
+            <wp:extent cx="5089124" cy="3055620"/>
+            <wp:effectExtent l="0" t="0" r="0" b="0"/>
+            <wp:docPr id="6" name="Picture 6"/>
+            <wp:cNvGraphicFramePr>
+              <a:graphicFrameLocks xmlns:a="http://schemas.openxmlformats.org/drawingml/2006/main" noChangeAspect="1"/>
+            </wp:cNvGraphicFramePr>
+            <a:graphic xmlns:a="http://schemas.openxmlformats.org/drawingml/2006/main">
+              <a:graphicData uri="http://schemas.openxmlformats.org/drawingml/2006/picture">
+                <pic:pic xmlns:pic="http://schemas.openxmlformats.org/drawingml/2006/picture">
+                  <pic:nvPicPr>
+                    <pic:cNvPr id="1" name=""/>
+                    <pic:cNvPicPr/>
+                  </pic:nvPicPr>
+                  <pic:blipFill>
+                    <a:blip r:embed="rId14"/>
+                    <a:stretch>
+                      <a:fillRect/>
+                    </a:stretch>
+                  </pic:blipFill>
+                  <pic:spPr>
+                    <a:xfrm>
+                      <a:off x="0" y="0"/>
+                      <a:ext cx="5104193" cy="3064668"/>
+                    </a:xfrm>
+                    <a:prstGeom prst="rect">
+                      <a:avLst/>
+                    </a:prstGeom>
+                  </pic:spPr>
+                </pic:pic>
+              </a:graphicData>
+            </a:graphic>
+          </wp:inline>
+        </w:drawing>
+      </w:r>
+    </w:p>
+    <w:p>
+      <w:pPr>
+        <w:rPr>
+          <w:sz w:val="20"/>
+          <w:szCs w:val="20"/>
+        </w:rPr>
+      </w:pPr>
+      <w:r>
+        <w:rPr>
+          <w:sz w:val="20"/>
+          <w:szCs w:val="20"/>
+        </w:rPr>
+        <w:lastRenderedPageBreak/>
+        <w:t>The correlation may be lower than the one for college enrollment percentage (</w:t>
+      </w:r>
+      <w:proofErr w:type="spellStart"/>
+      <w:r>
+        <w:rPr>
+          <w:sz w:val="20"/>
+          <w:szCs w:val="20"/>
+        </w:rPr>
+        <w:t>pearson</w:t>
+      </w:r>
+      <w:proofErr w:type="spellEnd"/>
+      <w:r>
+        <w:rPr>
+          <w:sz w:val="20"/>
+          <w:szCs w:val="20"/>
+        </w:rPr>
+        <w:t xml:space="preserve"> coef</w:t>
+      </w:r>
+      <w:r>
+        <w:rPr>
+          <w:sz w:val="20"/>
+          <w:szCs w:val="20"/>
+        </w:rPr>
+        <w:t>ficient</w:t>
+      </w:r>
+      <w:r>
+        <w:rPr>
+          <w:sz w:val="20"/>
+          <w:szCs w:val="20"/>
+        </w:rPr>
+        <w:t xml:space="preserve">: 0.45), but the difference is not as extreme as one would expect assuming the hypothetical situation described in the exercise. These wealthier areas tend to attract well-educated families and teachers, so it’s not all that surprising to see that students from these areas tend to do a well in earning their degree percentage-wise. </w:t>
       </w:r>
     </w:p>
     <w:p>

</xml_diff>